<commit_message>
updating branch - word doc updated from 10 last class
</commit_message>
<xml_diff>
--- a/Team 3 - Project 1.docx
+++ b/Team 3 - Project 1.docx
@@ -589,6 +589,16 @@
       <w:r>
         <w:t>**</w:t>
       </w:r>
+    </w:p>
+    <w:p>
+      <w:r>
+        <w:t>***</w:t>
+      </w:r>
+      <w:proofErr w:type="spellStart"/>
+      <w:r>
+        <w:t>OMDb</w:t>
+      </w:r>
+      <w:proofErr w:type="spellEnd"/>
     </w:p>
     <w:p>
       <w:pPr>
@@ -631,7 +641,73 @@
       <w:r>
         <w:t xml:space="preserve">Friday </w:t>
       </w:r>
-    </w:p>
+      <w:r>
+        <w:br/>
+      </w:r>
+    </w:p>
+    <w:p>
+      <w:r>
+        <w:t>Netflix</w:t>
+      </w:r>
+    </w:p>
+    <w:p>
+      <w:r>
+        <w:t>568 titles we were only data available 44 titles.</w:t>
+      </w:r>
+    </w:p>
+    <w:p>
+      <w:proofErr w:type="spellStart"/>
+      <w:r>
+        <w:t>OMDb</w:t>
+      </w:r>
+      <w:proofErr w:type="spellEnd"/>
+    </w:p>
+    <w:p>
+      <w:r>
+        <w:t xml:space="preserve">Needed to remove </w:t>
+      </w:r>
+      <w:proofErr w:type="spellStart"/>
+      <w:r>
+        <w:t>OMDb</w:t>
+      </w:r>
+      <w:proofErr w:type="spellEnd"/>
+      <w:r>
+        <w:t xml:space="preserve"> due to little data from </w:t>
+      </w:r>
+      <w:proofErr w:type="spellStart"/>
+      <w:r>
+        <w:t>metascores</w:t>
+      </w:r>
+      <w:proofErr w:type="spellEnd"/>
+      <w:r>
+        <w:t xml:space="preserve"> 9043 out 84294</w:t>
+      </w:r>
+    </w:p>
+    <w:p/>
+    <w:p>
+      <w:r>
+        <w:t xml:space="preserve">Budget </w:t>
+      </w:r>
+      <w:r>
+        <w:t xml:space="preserve">vs profit - </w:t>
+      </w:r>
+    </w:p>
+    <w:p>
+      <w:r>
+        <w:t>Budget vs rating</w:t>
+      </w:r>
+    </w:p>
+    <w:p>
+      <w:proofErr w:type="gramStart"/>
+      <w:r>
+        <w:t>Profit  vs</w:t>
+      </w:r>
+      <w:proofErr w:type="gramEnd"/>
+      <w:r>
+        <w:t xml:space="preserve"> genre – bar chart</w:t>
+      </w:r>
+    </w:p>
+    <w:p/>
     <w:sectPr>
       <w:pgSz w:w="12240" w:h="15840"/>
       <w:pgMar w:top="1440" w:right="1440" w:bottom="1440" w:left="1440" w:header="720" w:footer="720" w:gutter="0"/>

</xml_diff>

<commit_message>
Added Arpi's US and International scatter plots with linear reggression lines
</commit_message>
<xml_diff>
--- a/Team 3 - Project 1.docx
+++ b/Team 3 - Project 1.docx
@@ -578,16 +578,11 @@
         <w:t>TMDb</w:t>
       </w:r>
       <w:proofErr w:type="spellEnd"/>
-      <w:proofErr w:type="gramStart"/>
       <w:r>
         <w:t>,”</w:t>
       </w:r>
       <w:r>
-        <w:t>*</w:t>
-      </w:r>
-      <w:proofErr w:type="gramEnd"/>
-      <w:r>
-        <w:t>**</w:t>
+        <w:t>***</w:t>
       </w:r>
     </w:p>
     <w:p>
@@ -698,15 +693,286 @@
       </w:r>
     </w:p>
     <w:p>
-      <w:proofErr w:type="gramStart"/>
-      <w:r>
-        <w:t>Profit  vs</w:t>
-      </w:r>
-      <w:proofErr w:type="gramEnd"/>
-      <w:r>
-        <w:t xml:space="preserve"> genre – bar chart</w:t>
-      </w:r>
-    </w:p>
+      <w:r>
+        <w:t>Profit vs genre – bar chart</w:t>
+      </w:r>
+    </w:p>
+    <w:p/>
+    <w:p/>
+    <w:p/>
+    <w:p/>
+    <w:p/>
+    <w:p/>
+    <w:p>
+      <w:r>
+        <w:lastRenderedPageBreak/>
+        <w:t>IMDb</w:t>
+      </w:r>
+    </w:p>
+    <w:p>
+      <w:proofErr w:type="spellStart"/>
+      <w:r>
+        <w:t>TMDb</w:t>
+      </w:r>
+      <w:proofErr w:type="spellEnd"/>
+    </w:p>
+    <w:p>
+      <w:r>
+        <w:t xml:space="preserve">Budget is defined – </w:t>
+      </w:r>
+    </w:p>
+    <w:p>
+      <w:r>
+        <w:t>Revenue is defined</w:t>
+      </w:r>
+    </w:p>
+    <w:p>
+      <w:pPr>
+        <w:pStyle w:val="Heading2"/>
+        <w:shd w:val="clear" w:color="auto" w:fill="FFFFFF"/>
+        <w:spacing w:before="153" w:beforeAutospacing="0" w:after="0" w:afterAutospacing="0"/>
+        <w:rPr>
+          <w:rFonts w:ascii="Helvetica" w:hAnsi="Helvetica" w:cs="Helvetica"/>
+          <w:color w:val="000000"/>
+          <w:sz w:val="33"/>
+          <w:szCs w:val="33"/>
+        </w:rPr>
+      </w:pPr>
+      <w:r>
+        <w:rPr>
+          <w:rFonts w:ascii="Helvetica" w:hAnsi="Helvetica" w:cs="Helvetica"/>
+          <w:color w:val="000000"/>
+          <w:sz w:val="33"/>
+          <w:szCs w:val="33"/>
+        </w:rPr>
+        <w:t>Quartile results for Movie Profit (%)</w:t>
+      </w:r>
+      <w:hyperlink r:id="rId5" w:anchor="Quartile-results-for-Movie-Profit-(%)" w:history="1">
+        <w:r>
+          <w:rPr>
+            <w:rStyle w:val="Hyperlink"/>
+            <w:rFonts w:ascii="Helvetica" w:hAnsi="Helvetica" w:cs="Helvetica"/>
+            <w:color w:val="296EAA"/>
+            <w:sz w:val="33"/>
+            <w:szCs w:val="33"/>
+            <w:u w:val="none"/>
+          </w:rPr>
+          <w:t>¶</w:t>
+        </w:r>
+      </w:hyperlink>
+    </w:p>
+    <w:p>
+      <w:pPr>
+        <w:pStyle w:val="NormalWeb"/>
+        <w:numPr>
+          <w:ilvl w:val="0"/>
+          <w:numId w:val="4"/>
+        </w:numPr>
+        <w:shd w:val="clear" w:color="auto" w:fill="FFFFFF"/>
+        <w:spacing w:before="0" w:beforeAutospacing="0" w:after="0" w:afterAutospacing="0"/>
+        <w:rPr>
+          <w:rFonts w:ascii="Helvetica" w:hAnsi="Helvetica" w:cs="Helvetica"/>
+          <w:color w:val="000000"/>
+          <w:sz w:val="21"/>
+          <w:szCs w:val="21"/>
+        </w:rPr>
+      </w:pPr>
+      <w:r>
+        <w:rPr>
+          <w:rFonts w:ascii="Helvetica" w:hAnsi="Helvetica" w:cs="Helvetica"/>
+          <w:color w:val="000000"/>
+          <w:sz w:val="21"/>
+          <w:szCs w:val="21"/>
+        </w:rPr>
+        <w:t>The lower quartile of movie profits is: -26%</w:t>
+      </w:r>
+    </w:p>
+    <w:p>
+      <w:pPr>
+        <w:pStyle w:val="NormalWeb"/>
+        <w:numPr>
+          <w:ilvl w:val="0"/>
+          <w:numId w:val="4"/>
+        </w:numPr>
+        <w:shd w:val="clear" w:color="auto" w:fill="FFFFFF"/>
+        <w:spacing w:before="0" w:beforeAutospacing="0" w:after="0" w:afterAutospacing="0"/>
+        <w:rPr>
+          <w:rFonts w:ascii="Helvetica" w:hAnsi="Helvetica" w:cs="Helvetica"/>
+          <w:color w:val="000000"/>
+          <w:sz w:val="21"/>
+          <w:szCs w:val="21"/>
+        </w:rPr>
+      </w:pPr>
+      <w:r>
+        <w:rPr>
+          <w:rFonts w:ascii="Helvetica" w:hAnsi="Helvetica" w:cs="Helvetica"/>
+          <w:color w:val="000000"/>
+          <w:sz w:val="21"/>
+          <w:szCs w:val="21"/>
+        </w:rPr>
+        <w:t>The upper quartile of movie profits is: 289%</w:t>
+      </w:r>
+    </w:p>
+    <w:p>
+      <w:pPr>
+        <w:pStyle w:val="NormalWeb"/>
+        <w:numPr>
+          <w:ilvl w:val="0"/>
+          <w:numId w:val="4"/>
+        </w:numPr>
+        <w:shd w:val="clear" w:color="auto" w:fill="FFFFFF"/>
+        <w:spacing w:before="0" w:beforeAutospacing="0" w:after="0" w:afterAutospacing="0"/>
+        <w:rPr>
+          <w:rFonts w:ascii="Helvetica" w:hAnsi="Helvetica" w:cs="Helvetica"/>
+          <w:color w:val="000000"/>
+          <w:sz w:val="21"/>
+          <w:szCs w:val="21"/>
+        </w:rPr>
+      </w:pPr>
+      <w:r>
+        <w:rPr>
+          <w:rFonts w:ascii="Helvetica" w:hAnsi="Helvetica" w:cs="Helvetica"/>
+          <w:color w:val="000000"/>
+          <w:sz w:val="21"/>
+          <w:szCs w:val="21"/>
+        </w:rPr>
+        <w:t>The interquartile range of movie profits is: 315%</w:t>
+      </w:r>
+    </w:p>
+    <w:p>
+      <w:pPr>
+        <w:pStyle w:val="NormalWeb"/>
+        <w:numPr>
+          <w:ilvl w:val="0"/>
+          <w:numId w:val="4"/>
+        </w:numPr>
+        <w:shd w:val="clear" w:color="auto" w:fill="FFFFFF"/>
+        <w:spacing w:before="0" w:beforeAutospacing="0" w:after="0" w:afterAutospacing="0"/>
+        <w:rPr>
+          <w:rFonts w:ascii="Helvetica" w:hAnsi="Helvetica" w:cs="Helvetica"/>
+          <w:color w:val="000000"/>
+          <w:sz w:val="21"/>
+          <w:szCs w:val="21"/>
+        </w:rPr>
+      </w:pPr>
+      <w:r>
+        <w:rPr>
+          <w:rFonts w:ascii="Helvetica" w:hAnsi="Helvetica" w:cs="Helvetica"/>
+          <w:color w:val="000000"/>
+          <w:sz w:val="21"/>
+          <w:szCs w:val="21"/>
+        </w:rPr>
+        <w:t>The median of movie profits is: 82%</w:t>
+      </w:r>
+    </w:p>
+    <w:p>
+      <w:pPr>
+        <w:pStyle w:val="NormalWeb"/>
+        <w:numPr>
+          <w:ilvl w:val="0"/>
+          <w:numId w:val="4"/>
+        </w:numPr>
+        <w:shd w:val="clear" w:color="auto" w:fill="FFFFFF"/>
+        <w:spacing w:before="0" w:beforeAutospacing="0" w:after="0" w:afterAutospacing="0"/>
+        <w:rPr>
+          <w:rFonts w:ascii="Helvetica" w:hAnsi="Helvetica" w:cs="Helvetica"/>
+          <w:color w:val="000000"/>
+          <w:sz w:val="21"/>
+          <w:szCs w:val="21"/>
+        </w:rPr>
+      </w:pPr>
+      <w:r>
+        <w:rPr>
+          <w:rFonts w:ascii="Helvetica" w:hAnsi="Helvetica" w:cs="Helvetica"/>
+          <w:color w:val="000000"/>
+          <w:sz w:val="21"/>
+          <w:szCs w:val="21"/>
+        </w:rPr>
+        <w:t>Values below -500% could be outliers.</w:t>
+      </w:r>
+    </w:p>
+    <w:p>
+      <w:pPr>
+        <w:pStyle w:val="NormalWeb"/>
+        <w:numPr>
+          <w:ilvl w:val="0"/>
+          <w:numId w:val="4"/>
+        </w:numPr>
+        <w:shd w:val="clear" w:color="auto" w:fill="FFFFFF"/>
+        <w:spacing w:before="0" w:beforeAutospacing="0" w:after="0" w:afterAutospacing="0"/>
+        <w:rPr>
+          <w:rFonts w:ascii="Helvetica" w:hAnsi="Helvetica" w:cs="Helvetica"/>
+          <w:color w:val="000000"/>
+          <w:sz w:val="21"/>
+          <w:szCs w:val="21"/>
+        </w:rPr>
+      </w:pPr>
+      <w:r>
+        <w:rPr>
+          <w:rFonts w:ascii="Helvetica" w:hAnsi="Helvetica" w:cs="Helvetica"/>
+          <w:color w:val="000000"/>
+          <w:sz w:val="21"/>
+          <w:szCs w:val="21"/>
+        </w:rPr>
+        <w:t>Values above 763% could be outliers.</w:t>
+      </w:r>
+    </w:p>
+    <w:p/>
+    <w:p>
+      <w:pPr>
+        <w:pStyle w:val="ListParagraph"/>
+        <w:numPr>
+          <w:ilvl w:val="0"/>
+          <w:numId w:val="4"/>
+        </w:numPr>
+      </w:pPr>
+      <w:r>
+        <w:t>Needed to remove outlier as it was over 40,000% from the upper quartile</w:t>
+      </w:r>
+      <w:r>
+        <w:t xml:space="preserve"> Secret </w:t>
+      </w:r>
+    </w:p>
+    <w:p>
+      <w:pPr>
+        <w:pStyle w:val="ListParagraph"/>
+      </w:pPr>
+    </w:p>
+    <w:p>
+      <w:pPr>
+        <w:pStyle w:val="ListParagraph"/>
+        <w:numPr>
+          <w:ilvl w:val="0"/>
+          <w:numId w:val="4"/>
+        </w:numPr>
+      </w:pPr>
+    </w:p>
+    <w:p>
+      <w:pPr>
+        <w:pStyle w:val="ListParagraph"/>
+        <w:numPr>
+          <w:ilvl w:val="0"/>
+          <w:numId w:val="4"/>
+        </w:numPr>
+      </w:pPr>
+      <w:r>
+        <w:t>The top 3 most genres being made are Drama, Action, and Comedy</w:t>
+      </w:r>
+    </w:p>
+    <w:p>
+      <w:pPr>
+        <w:pStyle w:val="ListParagraph"/>
+        <w:numPr>
+          <w:ilvl w:val="0"/>
+          <w:numId w:val="4"/>
+        </w:numPr>
+      </w:pPr>
+    </w:p>
+    <w:p/>
+    <w:p/>
+    <w:p/>
+    <w:p/>
+    <w:p/>
     <w:p/>
     <w:sectPr>
       <w:pgSz w:w="12240" w:h="15840"/>
@@ -721,6 +987,268 @@
 <file path=word/numbering.xml><?xml version="1.0" encoding="utf-8"?>
 <w:numbering xmlns:wpc="http://schemas.microsoft.com/office/word/2010/wordprocessingCanvas" xmlns:cx="http://schemas.microsoft.com/office/drawing/2014/chartex" xmlns:cx1="http://schemas.microsoft.com/office/drawing/2015/9/8/chartex" xmlns:cx2="http://schemas.microsoft.com/office/drawing/2015/10/21/chartex" xmlns:cx3="http://schemas.microsoft.com/office/drawing/2016/5/9/chartex" xmlns:cx4="http://schemas.microsoft.com/office/drawing/2016/5/10/chartex" xmlns:cx5="http://schemas.microsoft.com/office/drawing/2016/5/11/chartex" xmlns:cx6="http://schemas.microsoft.com/office/drawing/2016/5/12/chartex" xmlns:cx7="http://schemas.microsoft.com/office/drawing/2016/5/13/chartex" xmlns:cx8="http://schemas.microsoft.com/office/drawing/2016/5/14/chartex" xmlns:mc="http://schemas.openxmlformats.org/markup-compatibility/2006" xmlns:aink="http://schemas.microsoft.com/office/drawing/2016/ink" xmlns:am3d="http://schemas.microsoft.com/office/drawing/2017/model3d" xmlns:o="urn:schemas-microsoft-com:office:office" xmlns:r="http://schemas.openxmlformats.org/officeDocument/2006/relationships" xmlns:m="http://schemas.openxmlformats.org/officeDocument/2006/math" xmlns:v="urn:schemas-microsoft-com:vml" xmlns:wp14="http://schemas.microsoft.com/office/word/2010/wordprocessingDrawing" xmlns:wp="http://schemas.openxmlformats.org/drawingml/2006/wordprocessingDrawing" xmlns:w10="urn:schemas-microsoft-com:office:word" xmlns:w="http://schemas.openxmlformats.org/wordprocessingml/2006/main" xmlns:w14="http://schemas.microsoft.com/office/word/2010/wordml" xmlns:w15="http://schemas.microsoft.com/office/word/2012/wordml" xmlns:w16cex="http://schemas.microsoft.com/office/word/2018/wordml/cex" xmlns:w16cid="http://schemas.microsoft.com/office/word/2016/wordml/cid" xmlns:w16="http://schemas.microsoft.com/office/word/2018/wordml" xmlns:w16se="http://schemas.microsoft.com/office/word/2015/wordml/symex" xmlns:wpg="http://schemas.microsoft.com/office/word/2010/wordprocessingGroup" xmlns:wpi="http://schemas.microsoft.com/office/word/2010/wordprocessingInk" xmlns:wne="http://schemas.microsoft.com/office/word/2006/wordml" xmlns:wps="http://schemas.microsoft.com/office/word/2010/wordprocessingShape" mc:Ignorable="w14 w15 w16se w16cid w16 w16cex wp14">
   <w:abstractNum w:abstractNumId="0" w15:restartNumberingAfterBreak="0">
+    <w:nsid w:val="27F9391D"/>
+    <w:multiLevelType w:val="multilevel"/>
+    <w:tmpl w:val="AD4E3816"/>
+    <w:lvl w:ilvl="0">
+      <w:start w:val="1"/>
+      <w:numFmt w:val="bullet"/>
+      <w:lvlText w:val=""/>
+      <w:lvlJc w:val="left"/>
+      <w:pPr>
+        <w:tabs>
+          <w:tab w:val="num" w:pos="720"/>
+        </w:tabs>
+        <w:ind w:left="720" w:hanging="360"/>
+      </w:pPr>
+      <w:rPr>
+        <w:rFonts w:ascii="Symbol" w:hAnsi="Symbol" w:hint="default"/>
+        <w:sz w:val="20"/>
+      </w:rPr>
+    </w:lvl>
+    <w:lvl w:ilvl="1" w:tentative="1">
+      <w:start w:val="1"/>
+      <w:numFmt w:val="bullet"/>
+      <w:lvlText w:val=""/>
+      <w:lvlJc w:val="left"/>
+      <w:pPr>
+        <w:tabs>
+          <w:tab w:val="num" w:pos="1440"/>
+        </w:tabs>
+        <w:ind w:left="1440" w:hanging="360"/>
+      </w:pPr>
+      <w:rPr>
+        <w:rFonts w:ascii="Symbol" w:hAnsi="Symbol" w:hint="default"/>
+        <w:sz w:val="20"/>
+      </w:rPr>
+    </w:lvl>
+    <w:lvl w:ilvl="2" w:tentative="1">
+      <w:start w:val="1"/>
+      <w:numFmt w:val="bullet"/>
+      <w:lvlText w:val=""/>
+      <w:lvlJc w:val="left"/>
+      <w:pPr>
+        <w:tabs>
+          <w:tab w:val="num" w:pos="2160"/>
+        </w:tabs>
+        <w:ind w:left="2160" w:hanging="360"/>
+      </w:pPr>
+      <w:rPr>
+        <w:rFonts w:ascii="Symbol" w:hAnsi="Symbol" w:hint="default"/>
+        <w:sz w:val="20"/>
+      </w:rPr>
+    </w:lvl>
+    <w:lvl w:ilvl="3" w:tentative="1">
+      <w:start w:val="1"/>
+      <w:numFmt w:val="bullet"/>
+      <w:lvlText w:val=""/>
+      <w:lvlJc w:val="left"/>
+      <w:pPr>
+        <w:tabs>
+          <w:tab w:val="num" w:pos="2880"/>
+        </w:tabs>
+        <w:ind w:left="2880" w:hanging="360"/>
+      </w:pPr>
+      <w:rPr>
+        <w:rFonts w:ascii="Symbol" w:hAnsi="Symbol" w:hint="default"/>
+        <w:sz w:val="20"/>
+      </w:rPr>
+    </w:lvl>
+    <w:lvl w:ilvl="4" w:tentative="1">
+      <w:start w:val="1"/>
+      <w:numFmt w:val="bullet"/>
+      <w:lvlText w:val=""/>
+      <w:lvlJc w:val="left"/>
+      <w:pPr>
+        <w:tabs>
+          <w:tab w:val="num" w:pos="3600"/>
+        </w:tabs>
+        <w:ind w:left="3600" w:hanging="360"/>
+      </w:pPr>
+      <w:rPr>
+        <w:rFonts w:ascii="Symbol" w:hAnsi="Symbol" w:hint="default"/>
+        <w:sz w:val="20"/>
+      </w:rPr>
+    </w:lvl>
+    <w:lvl w:ilvl="5" w:tentative="1">
+      <w:start w:val="1"/>
+      <w:numFmt w:val="bullet"/>
+      <w:lvlText w:val=""/>
+      <w:lvlJc w:val="left"/>
+      <w:pPr>
+        <w:tabs>
+          <w:tab w:val="num" w:pos="4320"/>
+        </w:tabs>
+        <w:ind w:left="4320" w:hanging="360"/>
+      </w:pPr>
+      <w:rPr>
+        <w:rFonts w:ascii="Symbol" w:hAnsi="Symbol" w:hint="default"/>
+        <w:sz w:val="20"/>
+      </w:rPr>
+    </w:lvl>
+    <w:lvl w:ilvl="6" w:tentative="1">
+      <w:start w:val="1"/>
+      <w:numFmt w:val="bullet"/>
+      <w:lvlText w:val=""/>
+      <w:lvlJc w:val="left"/>
+      <w:pPr>
+        <w:tabs>
+          <w:tab w:val="num" w:pos="5040"/>
+        </w:tabs>
+        <w:ind w:left="5040" w:hanging="360"/>
+      </w:pPr>
+      <w:rPr>
+        <w:rFonts w:ascii="Symbol" w:hAnsi="Symbol" w:hint="default"/>
+        <w:sz w:val="20"/>
+      </w:rPr>
+    </w:lvl>
+    <w:lvl w:ilvl="7" w:tentative="1">
+      <w:start w:val="1"/>
+      <w:numFmt w:val="bullet"/>
+      <w:lvlText w:val=""/>
+      <w:lvlJc w:val="left"/>
+      <w:pPr>
+        <w:tabs>
+          <w:tab w:val="num" w:pos="5760"/>
+        </w:tabs>
+        <w:ind w:left="5760" w:hanging="360"/>
+      </w:pPr>
+      <w:rPr>
+        <w:rFonts w:ascii="Symbol" w:hAnsi="Symbol" w:hint="default"/>
+        <w:sz w:val="20"/>
+      </w:rPr>
+    </w:lvl>
+    <w:lvl w:ilvl="8" w:tentative="1">
+      <w:start w:val="1"/>
+      <w:numFmt w:val="bullet"/>
+      <w:lvlText w:val=""/>
+      <w:lvlJc w:val="left"/>
+      <w:pPr>
+        <w:tabs>
+          <w:tab w:val="num" w:pos="6480"/>
+        </w:tabs>
+        <w:ind w:left="6480" w:hanging="360"/>
+      </w:pPr>
+      <w:rPr>
+        <w:rFonts w:ascii="Symbol" w:hAnsi="Symbol" w:hint="default"/>
+        <w:sz w:val="20"/>
+      </w:rPr>
+    </w:lvl>
+  </w:abstractNum>
+  <w:abstractNum w:abstractNumId="1" w15:restartNumberingAfterBreak="0">
+    <w:nsid w:val="39DF6DB6"/>
+    <w:multiLevelType w:val="hybridMultilevel"/>
+    <w:tmpl w:val="671E6236"/>
+    <w:lvl w:ilvl="0" w:tplc="04090001">
+      <w:start w:val="1"/>
+      <w:numFmt w:val="bullet"/>
+      <w:lvlText w:val=""/>
+      <w:lvlJc w:val="left"/>
+      <w:pPr>
+        <w:ind w:left="720" w:hanging="360"/>
+      </w:pPr>
+      <w:rPr>
+        <w:rFonts w:ascii="Symbol" w:hAnsi="Symbol" w:hint="default"/>
+      </w:rPr>
+    </w:lvl>
+    <w:lvl w:ilvl="1" w:tplc="04090003" w:tentative="1">
+      <w:start w:val="1"/>
+      <w:numFmt w:val="bullet"/>
+      <w:lvlText w:val="o"/>
+      <w:lvlJc w:val="left"/>
+      <w:pPr>
+        <w:ind w:left="1440" w:hanging="360"/>
+      </w:pPr>
+      <w:rPr>
+        <w:rFonts w:ascii="Courier New" w:hAnsi="Courier New" w:cs="Courier New" w:hint="default"/>
+      </w:rPr>
+    </w:lvl>
+    <w:lvl w:ilvl="2" w:tplc="04090005" w:tentative="1">
+      <w:start w:val="1"/>
+      <w:numFmt w:val="bullet"/>
+      <w:lvlText w:val=""/>
+      <w:lvlJc w:val="left"/>
+      <w:pPr>
+        <w:ind w:left="2160" w:hanging="360"/>
+      </w:pPr>
+      <w:rPr>
+        <w:rFonts w:ascii="Wingdings" w:hAnsi="Wingdings" w:hint="default"/>
+      </w:rPr>
+    </w:lvl>
+    <w:lvl w:ilvl="3" w:tplc="04090001" w:tentative="1">
+      <w:start w:val="1"/>
+      <w:numFmt w:val="bullet"/>
+      <w:lvlText w:val=""/>
+      <w:lvlJc w:val="left"/>
+      <w:pPr>
+        <w:ind w:left="2880" w:hanging="360"/>
+      </w:pPr>
+      <w:rPr>
+        <w:rFonts w:ascii="Symbol" w:hAnsi="Symbol" w:hint="default"/>
+      </w:rPr>
+    </w:lvl>
+    <w:lvl w:ilvl="4" w:tplc="04090003" w:tentative="1">
+      <w:start w:val="1"/>
+      <w:numFmt w:val="bullet"/>
+      <w:lvlText w:val="o"/>
+      <w:lvlJc w:val="left"/>
+      <w:pPr>
+        <w:ind w:left="3600" w:hanging="360"/>
+      </w:pPr>
+      <w:rPr>
+        <w:rFonts w:ascii="Courier New" w:hAnsi="Courier New" w:cs="Courier New" w:hint="default"/>
+      </w:rPr>
+    </w:lvl>
+    <w:lvl w:ilvl="5" w:tplc="04090005" w:tentative="1">
+      <w:start w:val="1"/>
+      <w:numFmt w:val="bullet"/>
+      <w:lvlText w:val=""/>
+      <w:lvlJc w:val="left"/>
+      <w:pPr>
+        <w:ind w:left="4320" w:hanging="360"/>
+      </w:pPr>
+      <w:rPr>
+        <w:rFonts w:ascii="Wingdings" w:hAnsi="Wingdings" w:hint="default"/>
+      </w:rPr>
+    </w:lvl>
+    <w:lvl w:ilvl="6" w:tplc="04090001" w:tentative="1">
+      <w:start w:val="1"/>
+      <w:numFmt w:val="bullet"/>
+      <w:lvlText w:val=""/>
+      <w:lvlJc w:val="left"/>
+      <w:pPr>
+        <w:ind w:left="5040" w:hanging="360"/>
+      </w:pPr>
+      <w:rPr>
+        <w:rFonts w:ascii="Symbol" w:hAnsi="Symbol" w:hint="default"/>
+      </w:rPr>
+    </w:lvl>
+    <w:lvl w:ilvl="7" w:tplc="04090003" w:tentative="1">
+      <w:start w:val="1"/>
+      <w:numFmt w:val="bullet"/>
+      <w:lvlText w:val="o"/>
+      <w:lvlJc w:val="left"/>
+      <w:pPr>
+        <w:ind w:left="5760" w:hanging="360"/>
+      </w:pPr>
+      <w:rPr>
+        <w:rFonts w:ascii="Courier New" w:hAnsi="Courier New" w:cs="Courier New" w:hint="default"/>
+      </w:rPr>
+    </w:lvl>
+    <w:lvl w:ilvl="8" w:tplc="04090005" w:tentative="1">
+      <w:start w:val="1"/>
+      <w:numFmt w:val="bullet"/>
+      <w:lvlText w:val=""/>
+      <w:lvlJc w:val="left"/>
+      <w:pPr>
+        <w:ind w:left="6480" w:hanging="360"/>
+      </w:pPr>
+      <w:rPr>
+        <w:rFonts w:ascii="Wingdings" w:hAnsi="Wingdings" w:hint="default"/>
+      </w:rPr>
+    </w:lvl>
+  </w:abstractNum>
+  <w:abstractNum w:abstractNumId="2" w15:restartNumberingAfterBreak="0">
     <w:nsid w:val="5A3F765B"/>
     <w:multiLevelType w:val="hybridMultilevel"/>
     <w:tmpl w:val="85D6E0E8"/>
@@ -833,7 +1361,7 @@
       </w:rPr>
     </w:lvl>
   </w:abstractNum>
-  <w:abstractNum w:abstractNumId="1" w15:restartNumberingAfterBreak="0">
+  <w:abstractNum w:abstractNumId="3" w15:restartNumberingAfterBreak="0">
     <w:nsid w:val="667F5FC6"/>
     <w:multiLevelType w:val="hybridMultilevel"/>
     <w:tmpl w:val="10ECA210"/>
@@ -946,7 +1474,7 @@
       </w:rPr>
     </w:lvl>
   </w:abstractNum>
-  <w:abstractNum w:abstractNumId="2" w15:restartNumberingAfterBreak="0">
+  <w:abstractNum w:abstractNumId="4" w15:restartNumberingAfterBreak="0">
     <w:nsid w:val="7AB556C3"/>
     <w:multiLevelType w:val="hybridMultilevel"/>
     <w:tmpl w:val="970088F4"/>
@@ -1033,12 +1561,18 @@
     </w:lvl>
   </w:abstractNum>
   <w:num w:numId="1">
+    <w:abstractNumId w:val="3"/>
+  </w:num>
+  <w:num w:numId="2">
+    <w:abstractNumId w:val="4"/>
+  </w:num>
+  <w:num w:numId="3">
+    <w:abstractNumId w:val="2"/>
+  </w:num>
+  <w:num w:numId="4">
     <w:abstractNumId w:val="1"/>
   </w:num>
-  <w:num w:numId="2">
-    <w:abstractNumId w:val="2"/>
-  </w:num>
-  <w:num w:numId="3">
+  <w:num w:numId="5">
     <w:abstractNumId w:val="0"/>
   </w:num>
 </w:numbering>
@@ -1443,6 +1977,25 @@
     <w:name w:val="Normal"/>
     <w:qFormat/>
   </w:style>
+  <w:style w:type="paragraph" w:styleId="Heading2">
+    <w:name w:val="heading 2"/>
+    <w:basedOn w:val="Normal"/>
+    <w:link w:val="Heading2Char"/>
+    <w:uiPriority w:val="9"/>
+    <w:qFormat/>
+    <w:rsid w:val="00334BE2"/>
+    <w:pPr>
+      <w:spacing w:before="100" w:beforeAutospacing="1" w:after="100" w:afterAutospacing="1" w:line="240" w:lineRule="auto"/>
+      <w:outlineLvl w:val="1"/>
+    </w:pPr>
+    <w:rPr>
+      <w:rFonts w:ascii="Times New Roman" w:eastAsia="Times New Roman" w:hAnsi="Times New Roman" w:cs="Times New Roman"/>
+      <w:b/>
+      <w:bCs/>
+      <w:sz w:val="36"/>
+      <w:szCs w:val="36"/>
+    </w:rPr>
+  </w:style>
   <w:style w:type="character" w:default="1" w:styleId="DefaultParagraphFont">
     <w:name w:val="Default Paragraph Font"/>
     <w:uiPriority w:val="1"/>
@@ -1521,6 +2074,36 @@
     <w:rPr>
       <w:color w:val="605E5C"/>
       <w:shd w:val="clear" w:color="auto" w:fill="E1DFDD"/>
+    </w:rPr>
+  </w:style>
+  <w:style w:type="character" w:customStyle="1" w:styleId="Heading2Char">
+    <w:name w:val="Heading 2 Char"/>
+    <w:basedOn w:val="DefaultParagraphFont"/>
+    <w:link w:val="Heading2"/>
+    <w:uiPriority w:val="9"/>
+    <w:rsid w:val="00334BE2"/>
+    <w:rPr>
+      <w:rFonts w:ascii="Times New Roman" w:eastAsia="Times New Roman" w:hAnsi="Times New Roman" w:cs="Times New Roman"/>
+      <w:b/>
+      <w:bCs/>
+      <w:sz w:val="36"/>
+      <w:szCs w:val="36"/>
+    </w:rPr>
+  </w:style>
+  <w:style w:type="paragraph" w:styleId="NormalWeb">
+    <w:name w:val="Normal (Web)"/>
+    <w:basedOn w:val="Normal"/>
+    <w:uiPriority w:val="99"/>
+    <w:semiHidden/>
+    <w:unhideWhenUsed/>
+    <w:rsid w:val="00334BE2"/>
+    <w:pPr>
+      <w:spacing w:before="100" w:beforeAutospacing="1" w:after="100" w:afterAutospacing="1" w:line="240" w:lineRule="auto"/>
+    </w:pPr>
+    <w:rPr>
+      <w:rFonts w:ascii="Times New Roman" w:eastAsia="Times New Roman" w:hAnsi="Times New Roman" w:cs="Times New Roman"/>
+      <w:sz w:val="24"/>
+      <w:szCs w:val="24"/>
     </w:rPr>
   </w:style>
 </w:styles>

</xml_diff>

<commit_message>
Finalized visualization file and presentation
</commit_message>
<xml_diff>
--- a/Team 3 - Project 1.docx
+++ b/Team 3 - Project 1.docx
@@ -192,7 +192,10 @@
         </w:numPr>
       </w:pPr>
       <w:r>
-        <w:t>5 years range</w:t>
+        <w:t>5</w:t>
+      </w:r>
+      <w:r>
+        <w:t xml:space="preserve"> years range</w:t>
       </w:r>
       <w:r>
         <w:t xml:space="preserve"> </w:t>
@@ -363,7 +366,13 @@
         <w:t>Identify datasets to be used and assure it contains the data we need for analysis</w:t>
       </w:r>
       <w:r>
-        <w:t xml:space="preserve"> – was done as a group in class</w:t>
+        <w:t xml:space="preserve"> –</w:t>
+      </w:r>
+      <w:r>
+        <w:t xml:space="preserve"> this</w:t>
+      </w:r>
+      <w:r>
+        <w:t xml:space="preserve"> was done as a group in class</w:t>
       </w:r>
     </w:p>
     <w:p>
@@ -374,19 +383,22 @@
         <w:t xml:space="preserve">lead </w:t>
       </w:r>
       <w:r>
+        <w:t xml:space="preserve">by </w:t>
+      </w:r>
+      <w:r>
         <w:t xml:space="preserve">Cass </w:t>
       </w:r>
       <w:r>
         <w:t>(</w:t>
       </w:r>
       <w:r>
-        <w:t>we are all going to pull</w:t>
-      </w:r>
-      <w:r>
-        <w:t xml:space="preserve"> from</w:t>
-      </w:r>
-      <w:r>
-        <w:t xml:space="preserve"> API)</w:t>
+        <w:t xml:space="preserve">Each team member </w:t>
+      </w:r>
+      <w:r>
+        <w:t xml:space="preserve">will pull a year from </w:t>
+      </w:r>
+      <w:r>
+        <w:t>API)</w:t>
       </w:r>
     </w:p>
     <w:p>
@@ -396,13 +408,16 @@
       <w:r>
         <w:t xml:space="preserve"> – </w:t>
       </w:r>
-      <w:proofErr w:type="spellStart"/>
-      <w:r>
-        <w:t>Arpi</w:t>
-      </w:r>
-      <w:proofErr w:type="spellEnd"/>
-      <w:r>
-        <w:t>/Cass</w:t>
+      <w:r>
+        <w:t xml:space="preserve">lead by </w:t>
+      </w:r>
+      <w:proofErr w:type="spellStart"/>
+      <w:r>
+        <w:t>Sriven</w:t>
+      </w:r>
+      <w:proofErr w:type="spellEnd"/>
+      <w:r>
+        <w:t xml:space="preserve"> – this was done during class</w:t>
       </w:r>
     </w:p>
     <w:p>
@@ -442,7 +457,7 @@
         <w:t>Analysis</w:t>
       </w:r>
       <w:r>
-        <w:t xml:space="preserve"> – Lindsey/</w:t>
+        <w:t xml:space="preserve"> – </w:t>
       </w:r>
       <w:proofErr w:type="spellStart"/>
       <w:r>
@@ -463,7 +478,6 @@
         <w:t xml:space="preserve">Ultimately assist each other as a group! </w:t>
       </w:r>
     </w:p>
-    <w:p/>
     <w:p/>
     <w:p/>
     <w:p>
@@ -481,6 +495,7 @@
           <w:bCs/>
           <w:u w:val="single"/>
         </w:rPr>
+        <w:lastRenderedPageBreak/>
         <w:t>NOTES</w:t>
       </w:r>
     </w:p>
@@ -578,402 +593,662 @@
         <w:t>TMDb</w:t>
       </w:r>
       <w:proofErr w:type="spellEnd"/>
+      <w:proofErr w:type="gramStart"/>
       <w:r>
         <w:t>,”</w:t>
       </w:r>
       <w:r>
+        <w:t>*</w:t>
+      </w:r>
+      <w:proofErr w:type="gramEnd"/>
+      <w:r>
+        <w:t>**</w:t>
+      </w:r>
+    </w:p>
+    <w:p>
+      <w:r>
         <w:t>***</w:t>
       </w:r>
-    </w:p>
-    <w:p>
-      <w:r>
-        <w:t>***</w:t>
-      </w:r>
       <w:proofErr w:type="spellStart"/>
       <w:r>
         <w:t>OMDb</w:t>
       </w:r>
       <w:proofErr w:type="spellEnd"/>
     </w:p>
+    <w:p>
+      <w:pPr>
+        <w:pStyle w:val="ListParagraph"/>
+        <w:numPr>
+          <w:ilvl w:val="0"/>
+          <w:numId w:val="4"/>
+        </w:numPr>
+      </w:pPr>
+      <w:proofErr w:type="spellStart"/>
+      <w:r>
+        <w:t>TMDb</w:t>
+      </w:r>
+      <w:proofErr w:type="spellEnd"/>
+      <w:r>
+        <w:t xml:space="preserve"> publicly maintained but only database with budget and revenue data</w:t>
+      </w:r>
+    </w:p>
+    <w:p>
+      <w:pPr>
+        <w:pStyle w:val="ListParagraph"/>
+        <w:numPr>
+          <w:ilvl w:val="1"/>
+          <w:numId w:val="4"/>
+        </w:numPr>
+      </w:pPr>
+      <w:r>
+        <w:t>Created profit data</w:t>
+      </w:r>
+    </w:p>
+    <w:p>
+      <w:pPr>
+        <w:pStyle w:val="ListParagraph"/>
+        <w:numPr>
+          <w:ilvl w:val="1"/>
+          <w:numId w:val="4"/>
+        </w:numPr>
+      </w:pPr>
+      <w:r>
+        <w:t>Budget is defined</w:t>
+      </w:r>
+    </w:p>
+    <w:p>
+      <w:pPr>
+        <w:pStyle w:val="ListParagraph"/>
+        <w:numPr>
+          <w:ilvl w:val="1"/>
+          <w:numId w:val="4"/>
+        </w:numPr>
+      </w:pPr>
+      <w:r>
+        <w:t>Revenue is defined</w:t>
+      </w:r>
+    </w:p>
+    <w:p>
+      <w:pPr>
+        <w:pStyle w:val="ListParagraph"/>
+        <w:ind w:left="1440"/>
+      </w:pPr>
+    </w:p>
+    <w:p>
+      <w:pPr>
+        <w:pStyle w:val="ListParagraph"/>
+        <w:numPr>
+          <w:ilvl w:val="0"/>
+          <w:numId w:val="4"/>
+        </w:numPr>
+      </w:pPr>
+      <w:proofErr w:type="spellStart"/>
+      <w:r>
+        <w:t>OMDb</w:t>
+      </w:r>
+      <w:proofErr w:type="spellEnd"/>
+      <w:r>
+        <w:t xml:space="preserve"> was used to pull </w:t>
+      </w:r>
+      <w:proofErr w:type="spellStart"/>
+      <w:r>
+        <w:t>metacores</w:t>
+      </w:r>
+      <w:proofErr w:type="spellEnd"/>
+      <w:r>
+        <w:t>, rating and votes</w:t>
+      </w:r>
+    </w:p>
+    <w:p>
+      <w:pPr>
+        <w:pStyle w:val="ListParagraph"/>
+        <w:numPr>
+          <w:ilvl w:val="1"/>
+          <w:numId w:val="4"/>
+        </w:numPr>
+      </w:pPr>
+      <w:r>
+        <w:t xml:space="preserve">Needed to remove </w:t>
+      </w:r>
+      <w:proofErr w:type="spellStart"/>
+      <w:r>
+        <w:t>OMDb</w:t>
+      </w:r>
+      <w:proofErr w:type="spellEnd"/>
+      <w:r>
+        <w:t xml:space="preserve"> due to little data from </w:t>
+      </w:r>
+      <w:proofErr w:type="spellStart"/>
+      <w:r>
+        <w:t>metascores</w:t>
+      </w:r>
+      <w:proofErr w:type="spellEnd"/>
+      <w:r>
+        <w:t xml:space="preserve"> 9043 out 84294</w:t>
+      </w:r>
+    </w:p>
+    <w:p>
+      <w:pPr>
+        <w:pStyle w:val="ListParagraph"/>
+      </w:pPr>
+    </w:p>
+    <w:p>
+      <w:pPr>
+        <w:pStyle w:val="ListParagraph"/>
+        <w:numPr>
+          <w:ilvl w:val="0"/>
+          <w:numId w:val="4"/>
+        </w:numPr>
+      </w:pPr>
+      <w:r>
+        <w:t xml:space="preserve">IMDb was used to get movie titles </w:t>
+      </w:r>
+    </w:p>
+    <w:p>
+      <w:pPr>
+        <w:pStyle w:val="ListParagraph"/>
+      </w:pPr>
+    </w:p>
+    <w:p>
+      <w:pPr>
+        <w:pStyle w:val="ListParagraph"/>
+        <w:numPr>
+          <w:ilvl w:val="0"/>
+          <w:numId w:val="4"/>
+        </w:numPr>
+      </w:pPr>
+      <w:r>
+        <w:t>Netflix</w:t>
+      </w:r>
+      <w:r>
+        <w:t xml:space="preserve"> - ratings</w:t>
+      </w:r>
+    </w:p>
+    <w:p>
+      <w:pPr>
+        <w:pStyle w:val="ListParagraph"/>
+        <w:numPr>
+          <w:ilvl w:val="1"/>
+          <w:numId w:val="4"/>
+        </w:numPr>
+      </w:pPr>
+      <w:r>
+        <w:t>568 titles we were only data available 44 titles.</w:t>
+      </w:r>
+      <w:r>
+        <w:t xml:space="preserve"> </w:t>
+      </w:r>
+    </w:p>
+    <w:p>
+      <w:pPr>
+        <w:pStyle w:val="ListParagraph"/>
+        <w:ind w:left="1440"/>
+      </w:pPr>
+    </w:p>
+    <w:p>
+      <w:pPr>
+        <w:pStyle w:val="ListParagraph"/>
+        <w:numPr>
+          <w:ilvl w:val="0"/>
+          <w:numId w:val="4"/>
+        </w:numPr>
+      </w:pPr>
+      <w:r>
+        <w:t>Cleaning data</w:t>
+      </w:r>
+    </w:p>
+    <w:p>
+      <w:pPr>
+        <w:pStyle w:val="ListParagraph"/>
+        <w:numPr>
+          <w:ilvl w:val="1"/>
+          <w:numId w:val="4"/>
+        </w:numPr>
+      </w:pPr>
+      <w:r>
+        <w:t xml:space="preserve">Remove titles missing data for budget, </w:t>
+      </w:r>
+      <w:proofErr w:type="gramStart"/>
+      <w:r>
+        <w:t>revenue</w:t>
+      </w:r>
+      <w:proofErr w:type="gramEnd"/>
+      <w:r>
+        <w:t xml:space="preserve"> and genre</w:t>
+      </w:r>
+    </w:p>
+    <w:p>
+      <w:pPr>
+        <w:pStyle w:val="ListParagraph"/>
+        <w:numPr>
+          <w:ilvl w:val="1"/>
+          <w:numId w:val="4"/>
+        </w:numPr>
+      </w:pPr>
+      <w:r>
+        <w:t xml:space="preserve">Needed to fill missing data with </w:t>
+      </w:r>
+      <w:proofErr w:type="spellStart"/>
+      <w:r>
+        <w:t>NaN</w:t>
+      </w:r>
+      <w:proofErr w:type="spellEnd"/>
+      <w:r>
+        <w:t xml:space="preserve"> to </w:t>
+      </w:r>
+      <w:proofErr w:type="gramStart"/>
+      <w:r>
+        <w:t>use .</w:t>
+      </w:r>
+      <w:proofErr w:type="spellStart"/>
+      <w:r>
+        <w:t>dropna</w:t>
+      </w:r>
+      <w:proofErr w:type="spellEnd"/>
+      <w:proofErr w:type="gramEnd"/>
+    </w:p>
+    <w:p>
+      <w:pPr>
+        <w:pStyle w:val="ListParagraph"/>
+      </w:pPr>
+    </w:p>
+    <w:p>
+      <w:pPr>
+        <w:pStyle w:val="ListParagraph"/>
+        <w:numPr>
+          <w:ilvl w:val="0"/>
+          <w:numId w:val="4"/>
+        </w:numPr>
+      </w:pPr>
+      <w:r>
+        <w:t>Merge clean data</w:t>
+      </w:r>
+    </w:p>
+    <w:p>
+      <w:pPr>
+        <w:pStyle w:val="ListParagraph"/>
+        <w:numPr>
+          <w:ilvl w:val="0"/>
+          <w:numId w:val="4"/>
+        </w:numPr>
+      </w:pPr>
+      <w:r>
+        <w:t>Save pulled data into csv files</w:t>
+      </w:r>
+      <w:r>
+        <w:t xml:space="preserve"> </w:t>
+      </w:r>
+    </w:p>
+    <w:p>
+      <w:pPr>
+        <w:pStyle w:val="ListParagraph"/>
+        <w:numPr>
+          <w:ilvl w:val="0"/>
+          <w:numId w:val="4"/>
+        </w:numPr>
+      </w:pPr>
+      <w:r>
+        <w:t xml:space="preserve">Create visualizations </w:t>
+      </w:r>
+    </w:p>
+    <w:p>
+      <w:pPr>
+        <w:pStyle w:val="ListParagraph"/>
+        <w:numPr>
+          <w:ilvl w:val="1"/>
+          <w:numId w:val="4"/>
+        </w:numPr>
+      </w:pPr>
+      <w:r>
+        <w:t>Identify any outliers</w:t>
+      </w:r>
+    </w:p>
+    <w:p>
+      <w:pPr>
+        <w:pStyle w:val="ListParagraph"/>
+        <w:numPr>
+          <w:ilvl w:val="2"/>
+          <w:numId w:val="4"/>
+        </w:numPr>
+      </w:pPr>
+      <w:r>
+        <w:t>Remove upper and lower outliers</w:t>
+      </w:r>
+    </w:p>
+    <w:p>
+      <w:pPr>
+        <w:pStyle w:val="ListParagraph"/>
+        <w:numPr>
+          <w:ilvl w:val="2"/>
+          <w:numId w:val="4"/>
+        </w:numPr>
+      </w:pPr>
+      <w:r>
+        <w:t xml:space="preserve">Largest outlier </w:t>
+      </w:r>
+      <w:r>
+        <w:t>was</w:t>
+      </w:r>
+      <w:r>
+        <w:t xml:space="preserve"> Secret Superstar was</w:t>
+      </w:r>
+      <w:r>
+        <w:t xml:space="preserve"> over 40,000% from the upper quartile</w:t>
+      </w:r>
+    </w:p>
+    <w:p>
+      <w:pPr>
+        <w:pStyle w:val="ListParagraph"/>
+        <w:numPr>
+          <w:ilvl w:val="1"/>
+          <w:numId w:val="4"/>
+        </w:numPr>
+      </w:pPr>
+      <w:r>
+        <w:t xml:space="preserve">Create scatter plots with linear regression </w:t>
+      </w:r>
+    </w:p>
+    <w:p>
+      <w:pPr>
+        <w:pStyle w:val="ListParagraph"/>
+        <w:numPr>
+          <w:ilvl w:val="1"/>
+          <w:numId w:val="4"/>
+        </w:numPr>
+      </w:pPr>
+      <w:r>
+        <w:t>The top 3 most genres being made are Drama, Action, and Comedy</w:t>
+      </w:r>
+    </w:p>
+    <w:p/>
     <w:p>
       <w:pPr>
         <w:rPr>
           <w:b/>
           <w:bCs/>
-          <w:u w:val="single"/>
         </w:rPr>
       </w:pPr>
-      <w:r>
-        <w:rPr>
-          <w:rFonts w:ascii="Arial" w:hAnsi="Arial" w:cs="Arial"/>
-          <w:color w:val="D1D2D3"/>
-          <w:sz w:val="23"/>
-          <w:szCs w:val="23"/>
-        </w:rPr>
-        <w:br/>
-      </w:r>
-      <w:r>
+    </w:p>
+    <w:p>
+      <w:pPr>
         <w:rPr>
           <w:b/>
           <w:bCs/>
-          <w:u w:val="single"/>
         </w:rPr>
-        <w:t xml:space="preserve">Visualization </w:t>
-      </w:r>
-    </w:p>
-    <w:p>
-      <w:r>
-        <w:t xml:space="preserve">Budget, gross, year. </w:t>
-      </w:r>
-    </w:p>
-    <w:p>
-      <w:r>
-        <w:t>Netflix for popularity.</w:t>
+      </w:pPr>
+    </w:p>
+    <w:p>
+      <w:pPr>
+        <w:rPr>
+          <w:b/>
+          <w:bCs/>
+        </w:rPr>
+      </w:pPr>
+    </w:p>
+    <w:p>
+      <w:r>
+        <w:lastRenderedPageBreak/>
+        <w:t xml:space="preserve">Our hypothesis was that having a larger budget yields a larger profit. Our reasoning is that you </w:t>
+      </w:r>
+      <w:proofErr w:type="gramStart"/>
+      <w:r>
+        <w:t>are able to</w:t>
+      </w:r>
+      <w:proofErr w:type="gramEnd"/>
+      <w:r>
+        <w:t xml:space="preserve"> have</w:t>
+      </w:r>
+      <w:r>
+        <w:t xml:space="preserve"> a better director, actor/actress, location</w:t>
+      </w:r>
+      <w:r>
+        <w:t>/s</w:t>
+      </w:r>
+      <w:r>
+        <w:t>, effects</w:t>
+      </w:r>
+      <w:r>
+        <w:t xml:space="preserve"> and marketing</w:t>
+      </w:r>
+      <w:r>
+        <w:t>.</w:t>
+      </w:r>
+      <w:r>
+        <w:t xml:space="preserve"> The first limitation was to find a database with budget and revenue data as there are non-disclosure agreements for some films. </w:t>
+      </w:r>
+      <w:r>
+        <w:t>This</w:t>
+      </w:r>
+      <w:r>
+        <w:t xml:space="preserve"> did not stop our curiosity. We found The Movie Database (</w:t>
+      </w:r>
+      <w:proofErr w:type="spellStart"/>
+      <w:r>
+        <w:t>TMDb</w:t>
+      </w:r>
+      <w:proofErr w:type="spellEnd"/>
+      <w:r>
+        <w:t xml:space="preserve">) </w:t>
+      </w:r>
+      <w:r>
+        <w:t>which</w:t>
+      </w:r>
+      <w:r>
+        <w:t xml:space="preserve"> is publicly maintained and </w:t>
+      </w:r>
+      <w:r>
+        <w:t>obtained</w:t>
+      </w:r>
+      <w:r>
+        <w:t xml:space="preserve"> budget and revenue data which was crucial to answer for our hypothesis. The IMDb had movie titles and ratings. </w:t>
+      </w:r>
+      <w:proofErr w:type="spellStart"/>
+      <w:r>
+        <w:t>OMDb</w:t>
+      </w:r>
+      <w:proofErr w:type="spellEnd"/>
+      <w:r>
+        <w:t xml:space="preserve"> had </w:t>
+      </w:r>
+      <w:proofErr w:type="spellStart"/>
+      <w:r>
+        <w:t>metascores</w:t>
+      </w:r>
+      <w:proofErr w:type="spellEnd"/>
+      <w:r>
+        <w:t xml:space="preserve"> and awards. Netflix has rating scores for their original titles to </w:t>
+      </w:r>
+      <w:proofErr w:type="gramStart"/>
+      <w:r>
+        <w:t>take a look</w:t>
+      </w:r>
+      <w:proofErr w:type="gramEnd"/>
+      <w:r>
+        <w:t xml:space="preserve"> at streaming data.</w:t>
+      </w:r>
+    </w:p>
+    <w:p>
+      <w:r>
+        <w:t xml:space="preserve">During the pulling process we had to split the </w:t>
+      </w:r>
+      <w:proofErr w:type="spellStart"/>
+      <w:r>
+        <w:t>TMDb</w:t>
+      </w:r>
+      <w:proofErr w:type="spellEnd"/>
+      <w:r>
+        <w:t xml:space="preserve"> data by year since we were puling a large amount</w:t>
+      </w:r>
+      <w:r>
+        <w:t xml:space="preserve"> []</w:t>
+      </w:r>
+      <w:r>
+        <w:t xml:space="preserve"> </w:t>
+      </w:r>
+    </w:p>
+    <w:p>
+      <w:r>
+        <w:t xml:space="preserve">Each team member was assigned a year to pull after the script was created. Once we had all the data pulled, we worked together in cleaning and merging the data. Once the data was merged and missing data was removed, we discovered that would not be able to use Netflix as they only had the full data for 44 titles out of 568 titles. Also, </w:t>
+      </w:r>
+      <w:proofErr w:type="spellStart"/>
+      <w:r>
+        <w:t>OBMd</w:t>
+      </w:r>
+      <w:proofErr w:type="spellEnd"/>
+      <w:r>
+        <w:t xml:space="preserve"> only had 9043 titles with the full data our of 84,294 titles. </w:t>
+      </w:r>
+    </w:p>
+    <w:p>
+      <w:proofErr w:type="spellStart"/>
+      <w:r>
+        <w:t>TMDb</w:t>
+      </w:r>
+      <w:proofErr w:type="spellEnd"/>
+      <w:r>
+        <w:t xml:space="preserve"> had budget and revenue data which we were able to create the profit data for each movie. We decided to create scatter plots with linear regressions since we wanted to know if there was a strong correlation between budget and profit. </w:t>
+      </w:r>
+    </w:p>
+    <w:p>
+      <w:r>
+        <w:t xml:space="preserve">The Budget vs Profit </w:t>
+      </w:r>
+      <w:r>
+        <w:t xml:space="preserve">scatter plot </w:t>
+      </w:r>
+      <w:r>
+        <w:t>displayed no correlation</w:t>
+      </w:r>
+      <w:r>
+        <w:t xml:space="preserve"> with a</w:t>
+      </w:r>
+      <w:r>
+        <w:t xml:space="preserve"> r-squared</w:t>
+      </w:r>
+      <w:r>
+        <w:t xml:space="preserve"> result of 0.04</w:t>
+      </w:r>
+      <w:r>
+        <w:t>, instead it showed that a high profit can be produced with a low</w:t>
+      </w:r>
+      <w:r>
+        <w:t xml:space="preserve">er </w:t>
+      </w:r>
+      <w:r>
+        <w:t>budget. Most of the high profits were seen</w:t>
+      </w:r>
+      <w:r>
+        <w:t xml:space="preserve"> in budgets</w:t>
+      </w:r>
+      <w:r>
+        <w:t xml:space="preserve"> under 50 million, granted </w:t>
+      </w:r>
+      <w:proofErr w:type="gramStart"/>
+      <w:r>
+        <w:t>the majority of</w:t>
+      </w:r>
+      <w:proofErr w:type="gramEnd"/>
+      <w:r>
+        <w:t xml:space="preserve"> the movies fit below the 50 million budg</w:t>
+      </w:r>
+      <w:r>
+        <w:t>et range</w:t>
+      </w:r>
+      <w:r>
+        <w:t xml:space="preserve">. </w:t>
+      </w:r>
+      <w:r>
+        <w:t>While some movies with higher budgets did produce a high profit with fewer below zero as we get closer to a higher budget, this is also achieved with a lower budget.</w:t>
+      </w:r>
+    </w:p>
+    <w:p>
+      <w:r>
+        <w:t xml:space="preserve">The next question is out of the top </w:t>
+      </w:r>
+      <w:r>
+        <w:t>three</w:t>
+      </w:r>
+      <w:r>
+        <w:t xml:space="preserve"> </w:t>
+      </w:r>
+      <w:r>
+        <w:t>genres is there a correction between budget vs profit. Drama, Action, and Comedy were our top three genres. Drama</w:t>
+      </w:r>
+      <w:r>
+        <w:t xml:space="preserve"> movies</w:t>
+      </w:r>
+      <w:r>
+        <w:t xml:space="preserve"> showed no correlation between budget to profit</w:t>
+      </w:r>
+      <w:r>
+        <w:t>.</w:t>
+      </w:r>
+      <w:r>
+        <w:t xml:space="preserve"> </w:t>
+      </w:r>
+      <w:r>
+        <w:t>I</w:t>
+      </w:r>
+      <w:r>
+        <w:t xml:space="preserve">t also had </w:t>
+      </w:r>
+      <w:proofErr w:type="gramStart"/>
+      <w:r>
+        <w:t>the majority of</w:t>
+      </w:r>
+      <w:proofErr w:type="gramEnd"/>
+      <w:r>
+        <w:t xml:space="preserve"> it</w:t>
+      </w:r>
+      <w:r>
+        <w:t>s</w:t>
+      </w:r>
+      <w:r>
+        <w:t xml:space="preserve"> film</w:t>
+      </w:r>
+      <w:r>
+        <w:t>s</w:t>
+      </w:r>
+      <w:r>
+        <w:t xml:space="preserve"> </w:t>
+      </w:r>
+      <w:r>
+        <w:t>below a</w:t>
+      </w:r>
+      <w:r>
+        <w:t xml:space="preserve"> 50 million </w:t>
+      </w:r>
+      <w:r>
+        <w:t xml:space="preserve">budget, but the majority of its profits were under a 20 million budget. Action movies scatter plot was a bit more spread out as this is a genre which clearly requires a larger profit for effects which as we can see do yield high profits but we also see high profits  and more with movie budgets under 100 million. Therefore, no correlation with a r-squared result of 0.13. Comedy </w:t>
+      </w:r>
+      <w:proofErr w:type="gramStart"/>
+      <w:r>
+        <w:t>similar to</w:t>
+      </w:r>
+      <w:proofErr w:type="gramEnd"/>
+      <w:r>
+        <w:t xml:space="preserve"> Drama hav</w:t>
+      </w:r>
+      <w:r>
+        <w:t xml:space="preserve">e the majority of their budgets on the lower end, specifically under 60 million and we see those movies yield over 100 profits. </w:t>
       </w:r>
     </w:p>
     <w:p/>
     <w:p>
       <w:r>
-        <w:t xml:space="preserve">Friday </w:t>
-      </w:r>
-      <w:r>
-        <w:br/>
-      </w:r>
-    </w:p>
-    <w:p>
-      <w:r>
-        <w:t>Netflix</w:t>
-      </w:r>
-    </w:p>
-    <w:p>
-      <w:r>
-        <w:t>568 titles we were only data available 44 titles.</w:t>
-      </w:r>
-    </w:p>
-    <w:p>
-      <w:proofErr w:type="spellStart"/>
-      <w:r>
-        <w:t>OMDb</w:t>
-      </w:r>
-      <w:proofErr w:type="spellEnd"/>
-    </w:p>
-    <w:p>
-      <w:r>
-        <w:t xml:space="preserve">Needed to remove </w:t>
-      </w:r>
-      <w:proofErr w:type="spellStart"/>
-      <w:r>
-        <w:t>OMDb</w:t>
-      </w:r>
-      <w:proofErr w:type="spellEnd"/>
-      <w:r>
-        <w:t xml:space="preserve"> due to little data from </w:t>
-      </w:r>
-      <w:proofErr w:type="spellStart"/>
-      <w:r>
-        <w:t>metascores</w:t>
-      </w:r>
-      <w:proofErr w:type="spellEnd"/>
-      <w:r>
-        <w:t xml:space="preserve"> 9043 out 84294</w:t>
-      </w:r>
-    </w:p>
-    <w:p/>
-    <w:p>
-      <w:r>
-        <w:t xml:space="preserve">Budget </w:t>
-      </w:r>
-      <w:r>
-        <w:t xml:space="preserve">vs profit - </w:t>
-      </w:r>
-    </w:p>
-    <w:p>
-      <w:r>
-        <w:t>Budget vs rating</w:t>
-      </w:r>
-    </w:p>
-    <w:p>
-      <w:r>
-        <w:t>Profit vs genre – bar chart</w:t>
+        <w:t xml:space="preserve">The top tree genres are drama, action, and comedy. </w:t>
       </w:r>
     </w:p>
     <w:p/>
     <w:p/>
-    <w:p/>
-    <w:p/>
-    <w:p/>
-    <w:p/>
-    <w:p>
-      <w:r>
-        <w:lastRenderedPageBreak/>
-        <w:t>IMDb</w:t>
-      </w:r>
-    </w:p>
-    <w:p>
-      <w:proofErr w:type="spellStart"/>
-      <w:r>
-        <w:t>TMDb</w:t>
-      </w:r>
-      <w:proofErr w:type="spellEnd"/>
-    </w:p>
-    <w:p>
-      <w:r>
-        <w:t xml:space="preserve">Budget is defined – </w:t>
-      </w:r>
-    </w:p>
-    <w:p>
-      <w:r>
-        <w:t>Revenue is defined</w:t>
-      </w:r>
-    </w:p>
-    <w:p>
-      <w:pPr>
-        <w:pStyle w:val="Heading2"/>
-        <w:shd w:val="clear" w:color="auto" w:fill="FFFFFF"/>
-        <w:spacing w:before="153" w:beforeAutospacing="0" w:after="0" w:afterAutospacing="0"/>
+    <w:p>
+      <w:pPr>
         <w:rPr>
-          <w:rFonts w:ascii="Helvetica" w:hAnsi="Helvetica" w:cs="Helvetica"/>
-          <w:color w:val="000000"/>
-          <w:sz w:val="33"/>
-          <w:szCs w:val="33"/>
+          <w:b/>
+          <w:bCs/>
         </w:rPr>
       </w:pPr>
-      <w:r>
-        <w:rPr>
-          <w:rFonts w:ascii="Helvetica" w:hAnsi="Helvetica" w:cs="Helvetica"/>
-          <w:color w:val="000000"/>
-          <w:sz w:val="33"/>
-          <w:szCs w:val="33"/>
-        </w:rPr>
-        <w:t>Quartile results for Movie Profit (%)</w:t>
-      </w:r>
-      <w:hyperlink r:id="rId5" w:anchor="Quartile-results-for-Movie-Profit-(%)" w:history="1">
-        <w:r>
-          <w:rPr>
-            <w:rStyle w:val="Hyperlink"/>
-            <w:rFonts w:ascii="Helvetica" w:hAnsi="Helvetica" w:cs="Helvetica"/>
-            <w:color w:val="296EAA"/>
-            <w:sz w:val="33"/>
-            <w:szCs w:val="33"/>
-            <w:u w:val="none"/>
-          </w:rPr>
-          <w:t>¶</w:t>
-        </w:r>
-      </w:hyperlink>
-    </w:p>
-    <w:p>
-      <w:pPr>
-        <w:pStyle w:val="NormalWeb"/>
-        <w:numPr>
-          <w:ilvl w:val="0"/>
-          <w:numId w:val="4"/>
-        </w:numPr>
-        <w:shd w:val="clear" w:color="auto" w:fill="FFFFFF"/>
-        <w:spacing w:before="0" w:beforeAutospacing="0" w:after="0" w:afterAutospacing="0"/>
-        <w:rPr>
-          <w:rFonts w:ascii="Helvetica" w:hAnsi="Helvetica" w:cs="Helvetica"/>
-          <w:color w:val="000000"/>
-          <w:sz w:val="21"/>
-          <w:szCs w:val="21"/>
-        </w:rPr>
-      </w:pPr>
-      <w:r>
-        <w:rPr>
-          <w:rFonts w:ascii="Helvetica" w:hAnsi="Helvetica" w:cs="Helvetica"/>
-          <w:color w:val="000000"/>
-          <w:sz w:val="21"/>
-          <w:szCs w:val="21"/>
-        </w:rPr>
-        <w:t>The lower quartile of movie profits is: -26%</w:t>
-      </w:r>
-    </w:p>
-    <w:p>
-      <w:pPr>
-        <w:pStyle w:val="NormalWeb"/>
-        <w:numPr>
-          <w:ilvl w:val="0"/>
-          <w:numId w:val="4"/>
-        </w:numPr>
-        <w:shd w:val="clear" w:color="auto" w:fill="FFFFFF"/>
-        <w:spacing w:before="0" w:beforeAutospacing="0" w:after="0" w:afterAutospacing="0"/>
-        <w:rPr>
-          <w:rFonts w:ascii="Helvetica" w:hAnsi="Helvetica" w:cs="Helvetica"/>
-          <w:color w:val="000000"/>
-          <w:sz w:val="21"/>
-          <w:szCs w:val="21"/>
-        </w:rPr>
-      </w:pPr>
-      <w:r>
-        <w:rPr>
-          <w:rFonts w:ascii="Helvetica" w:hAnsi="Helvetica" w:cs="Helvetica"/>
-          <w:color w:val="000000"/>
-          <w:sz w:val="21"/>
-          <w:szCs w:val="21"/>
-        </w:rPr>
-        <w:t>The upper quartile of movie profits is: 289%</w:t>
-      </w:r>
-    </w:p>
-    <w:p>
-      <w:pPr>
-        <w:pStyle w:val="NormalWeb"/>
-        <w:numPr>
-          <w:ilvl w:val="0"/>
-          <w:numId w:val="4"/>
-        </w:numPr>
-        <w:shd w:val="clear" w:color="auto" w:fill="FFFFFF"/>
-        <w:spacing w:before="0" w:beforeAutospacing="0" w:after="0" w:afterAutospacing="0"/>
-        <w:rPr>
-          <w:rFonts w:ascii="Helvetica" w:hAnsi="Helvetica" w:cs="Helvetica"/>
-          <w:color w:val="000000"/>
-          <w:sz w:val="21"/>
-          <w:szCs w:val="21"/>
-        </w:rPr>
-      </w:pPr>
-      <w:r>
-        <w:rPr>
-          <w:rFonts w:ascii="Helvetica" w:hAnsi="Helvetica" w:cs="Helvetica"/>
-          <w:color w:val="000000"/>
-          <w:sz w:val="21"/>
-          <w:szCs w:val="21"/>
-        </w:rPr>
-        <w:t>The interquartile range of movie profits is: 315%</w:t>
-      </w:r>
-    </w:p>
-    <w:p>
-      <w:pPr>
-        <w:pStyle w:val="NormalWeb"/>
-        <w:numPr>
-          <w:ilvl w:val="0"/>
-          <w:numId w:val="4"/>
-        </w:numPr>
-        <w:shd w:val="clear" w:color="auto" w:fill="FFFFFF"/>
-        <w:spacing w:before="0" w:beforeAutospacing="0" w:after="0" w:afterAutospacing="0"/>
-        <w:rPr>
-          <w:rFonts w:ascii="Helvetica" w:hAnsi="Helvetica" w:cs="Helvetica"/>
-          <w:color w:val="000000"/>
-          <w:sz w:val="21"/>
-          <w:szCs w:val="21"/>
-        </w:rPr>
-      </w:pPr>
-      <w:r>
-        <w:rPr>
-          <w:rFonts w:ascii="Helvetica" w:hAnsi="Helvetica" w:cs="Helvetica"/>
-          <w:color w:val="000000"/>
-          <w:sz w:val="21"/>
-          <w:szCs w:val="21"/>
-        </w:rPr>
-        <w:t>The median of movie profits is: 82%</w:t>
-      </w:r>
-    </w:p>
-    <w:p>
-      <w:pPr>
-        <w:pStyle w:val="NormalWeb"/>
-        <w:numPr>
-          <w:ilvl w:val="0"/>
-          <w:numId w:val="4"/>
-        </w:numPr>
-        <w:shd w:val="clear" w:color="auto" w:fill="FFFFFF"/>
-        <w:spacing w:before="0" w:beforeAutospacing="0" w:after="0" w:afterAutospacing="0"/>
-        <w:rPr>
-          <w:rFonts w:ascii="Helvetica" w:hAnsi="Helvetica" w:cs="Helvetica"/>
-          <w:color w:val="000000"/>
-          <w:sz w:val="21"/>
-          <w:szCs w:val="21"/>
-        </w:rPr>
-      </w:pPr>
-      <w:r>
-        <w:rPr>
-          <w:rFonts w:ascii="Helvetica" w:hAnsi="Helvetica" w:cs="Helvetica"/>
-          <w:color w:val="000000"/>
-          <w:sz w:val="21"/>
-          <w:szCs w:val="21"/>
-        </w:rPr>
-        <w:t>Values below -500% could be outliers.</w:t>
-      </w:r>
-    </w:p>
-    <w:p>
-      <w:pPr>
-        <w:pStyle w:val="NormalWeb"/>
-        <w:numPr>
-          <w:ilvl w:val="0"/>
-          <w:numId w:val="4"/>
-        </w:numPr>
-        <w:shd w:val="clear" w:color="auto" w:fill="FFFFFF"/>
-        <w:spacing w:before="0" w:beforeAutospacing="0" w:after="0" w:afterAutospacing="0"/>
-        <w:rPr>
-          <w:rFonts w:ascii="Helvetica" w:hAnsi="Helvetica" w:cs="Helvetica"/>
-          <w:color w:val="000000"/>
-          <w:sz w:val="21"/>
-          <w:szCs w:val="21"/>
-        </w:rPr>
-      </w:pPr>
-      <w:r>
-        <w:rPr>
-          <w:rFonts w:ascii="Helvetica" w:hAnsi="Helvetica" w:cs="Helvetica"/>
-          <w:color w:val="000000"/>
-          <w:sz w:val="21"/>
-          <w:szCs w:val="21"/>
-        </w:rPr>
-        <w:t>Values above 763% could be outliers.</w:t>
-      </w:r>
-    </w:p>
-    <w:p/>
-    <w:p>
-      <w:pPr>
-        <w:pStyle w:val="ListParagraph"/>
-        <w:numPr>
-          <w:ilvl w:val="0"/>
-          <w:numId w:val="4"/>
-        </w:numPr>
-      </w:pPr>
-      <w:r>
-        <w:t>Needed to remove outlier as it was over 40,000% from the upper quartile</w:t>
-      </w:r>
-      <w:r>
-        <w:t xml:space="preserve"> Secret </w:t>
-      </w:r>
-    </w:p>
-    <w:p>
-      <w:pPr>
-        <w:pStyle w:val="ListParagraph"/>
-      </w:pPr>
-    </w:p>
-    <w:p>
-      <w:pPr>
-        <w:pStyle w:val="ListParagraph"/>
-        <w:numPr>
-          <w:ilvl w:val="0"/>
-          <w:numId w:val="4"/>
-        </w:numPr>
-      </w:pPr>
-    </w:p>
-    <w:p>
-      <w:pPr>
-        <w:pStyle w:val="ListParagraph"/>
-        <w:numPr>
-          <w:ilvl w:val="0"/>
-          <w:numId w:val="4"/>
-        </w:numPr>
-      </w:pPr>
-      <w:r>
-        <w:t>The top 3 most genres being made are Drama, Action, and Comedy</w:t>
-      </w:r>
-    </w:p>
-    <w:p>
-      <w:pPr>
-        <w:pStyle w:val="ListParagraph"/>
-        <w:numPr>
-          <w:ilvl w:val="0"/>
-          <w:numId w:val="4"/>
-        </w:numPr>
-      </w:pPr>
-    </w:p>
-    <w:p/>
-    <w:p/>
-    <w:p/>
-    <w:p/>
-    <w:p/>
-    <w:p/>
+    </w:p>
     <w:sectPr>
       <w:pgSz w:w="12240" w:h="15840"/>
       <w:pgMar w:top="1440" w:right="1440" w:bottom="1440" w:left="1440" w:header="720" w:footer="720" w:gutter="0"/>
@@ -1138,7 +1413,7 @@
   <w:abstractNum w:abstractNumId="1" w15:restartNumberingAfterBreak="0">
     <w:nsid w:val="39DF6DB6"/>
     <w:multiLevelType w:val="hybridMultilevel"/>
-    <w:tmpl w:val="671E6236"/>
+    <w:tmpl w:val="05FCFC98"/>
     <w:lvl w:ilvl="0" w:tplc="04090001">
       <w:start w:val="1"/>
       <w:numFmt w:val="bullet"/>
@@ -1151,7 +1426,7 @@
         <w:rFonts w:ascii="Symbol" w:hAnsi="Symbol" w:hint="default"/>
       </w:rPr>
     </w:lvl>
-    <w:lvl w:ilvl="1" w:tplc="04090003" w:tentative="1">
+    <w:lvl w:ilvl="1" w:tplc="04090003">
       <w:start w:val="1"/>
       <w:numFmt w:val="bullet"/>
       <w:lvlText w:val="o"/>
@@ -1163,7 +1438,7 @@
         <w:rFonts w:ascii="Courier New" w:hAnsi="Courier New" w:cs="Courier New" w:hint="default"/>
       </w:rPr>
     </w:lvl>
-    <w:lvl w:ilvl="2" w:tplc="04090005" w:tentative="1">
+    <w:lvl w:ilvl="2" w:tplc="04090005">
       <w:start w:val="1"/>
       <w:numFmt w:val="bullet"/>
       <w:lvlText w:val=""/>

</xml_diff>